<commit_message>
Signed-off-by: pw971959756 <pengwei940613@163.com> routine commit
</commit_message>
<xml_diff>
--- a/资料库/C语言/标准C/调试打印输出/printf()详解之终极无惑.docx
+++ b/资料库/C语言/标准C/调试打印输出/printf()详解之终极无惑.docx
@@ -11253,8 +11253,8 @@
         </w:rPr>
         <w:drawing>
           <wp:inline distT="0" distB="0" distL="0" distR="0">
-            <wp:extent cx="10848975" cy="3705225"/>
-            <wp:effectExtent l="0" t="0" r="9525" b="9525"/>
+            <wp:extent cx="9134475" cy="3119676"/>
+            <wp:effectExtent l="0" t="0" r="0" b="5080"/>
             <wp:docPr id="1" name="图片 1" descr="这里写图片描述"/>
             <wp:cNvGraphicFramePr>
               <a:graphicFrameLocks xmlns:a="http://schemas.openxmlformats.org/drawingml/2006/main" noChangeAspect="1"/>
@@ -11284,7 +11284,7 @@
                   <pic:spPr bwMode="auto">
                     <a:xfrm>
                       <a:off x="0" y="0"/>
-                      <a:ext cx="10848975" cy="3705225"/>
+                      <a:ext cx="9181686" cy="3135800"/>
                     </a:xfrm>
                     <a:prstGeom prst="rect">
                       <a:avLst/>
@@ -11318,7 +11318,6 @@
           <w:rFonts w:ascii="Arial" w:hAnsi="Arial" w:cs="Arial"/>
           <w:color w:val="4F4F4F"/>
         </w:rPr>
-        <w:lastRenderedPageBreak/>
         <w:t>注意：</w:t>
       </w:r>
       <w:r>
@@ -11342,6 +11341,8 @@
         </w:rPr>
         <w:t>引入的。</w:t>
       </w:r>
+      <w:bookmarkStart w:id="6" w:name="_GoBack"/>
+      <w:bookmarkEnd w:id="6"/>
     </w:p>
     <w:p>
       <w:pPr>
@@ -11387,6 +11388,7 @@
           <w:szCs w:val="21"/>
           <w:shd w:val="clear" w:color="auto" w:fill="F6F8FA"/>
         </w:rPr>
+        <w:lastRenderedPageBreak/>
         <w:t>printf</w:t>
       </w:r>
       <w:proofErr w:type="spellEnd"/>
@@ -12605,7 +12607,6 @@
           <w:szCs w:val="21"/>
           <w:shd w:val="clear" w:color="auto" w:fill="F6F8FA"/>
         </w:rPr>
-        <w:lastRenderedPageBreak/>
         <w:t>65</w:t>
       </w:r>
     </w:p>
@@ -12660,6 +12661,7 @@
           <w:szCs w:val="21"/>
           <w:shd w:val="clear" w:color="auto" w:fill="F6F8FA"/>
         </w:rPr>
+        <w:lastRenderedPageBreak/>
         <w:t>32767</w:t>
       </w:r>
     </w:p>
@@ -13182,8 +13184,8 @@
           <w:szCs w:val="42"/>
         </w:rPr>
       </w:pPr>
-      <w:bookmarkStart w:id="6" w:name="t7"/>
-      <w:bookmarkEnd w:id="6"/>
+      <w:bookmarkStart w:id="7" w:name="t7"/>
+      <w:bookmarkEnd w:id="7"/>
       <w:r>
         <w:rPr>
           <w:rFonts w:ascii="Arial" w:hAnsi="Arial" w:cs="Arial"/>
@@ -13219,7 +13221,6 @@
           <w:rFonts w:ascii="Arial" w:hAnsi="Arial" w:cs="Arial"/>
           <w:color w:val="4F4F4F"/>
         </w:rPr>
-        <w:lastRenderedPageBreak/>
         <w:t>转义字符在字符串中会被自动转换为相应操作命令。</w:t>
       </w:r>
       <w:proofErr w:type="spellStart"/>
@@ -13302,6 +13303,7 @@
                 <w:color w:val="4F4F4F"/>
                 <w:szCs w:val="21"/>
               </w:rPr>
+              <w:lastRenderedPageBreak/>
               <w:t>转义字符</w:t>
             </w:r>
           </w:p>
@@ -14026,8 +14028,8 @@
           <w:szCs w:val="42"/>
         </w:rPr>
       </w:pPr>
-      <w:bookmarkStart w:id="7" w:name="t8"/>
-      <w:bookmarkEnd w:id="7"/>
+      <w:bookmarkStart w:id="8" w:name="t8"/>
+      <w:bookmarkEnd w:id="8"/>
       <w:r>
         <w:rPr>
           <w:rFonts w:ascii="Arial" w:hAnsi="Arial" w:cs="Arial"/>
@@ -14083,7 +14085,6 @@
           <w:rFonts w:ascii="Arial" w:hAnsi="Arial" w:cs="Arial"/>
           <w:color w:val="4F4F4F"/>
         </w:rPr>
-        <w:lastRenderedPageBreak/>
         <w:t>在</w:t>
       </w:r>
       <w:proofErr w:type="spellStart"/>
@@ -14206,6 +14207,7 @@
           <w:rFonts w:ascii="Arial" w:hAnsi="Arial" w:cs="Arial"/>
           <w:color w:val="4F4F4F"/>
         </w:rPr>
+        <w:lastRenderedPageBreak/>
         <w:t>printf</w:t>
       </w:r>
       <w:proofErr w:type="spellEnd"/>
@@ -14801,8 +14803,8 @@
           <w:szCs w:val="42"/>
         </w:rPr>
       </w:pPr>
-      <w:bookmarkStart w:id="8" w:name="t9"/>
-      <w:bookmarkEnd w:id="8"/>
+      <w:bookmarkStart w:id="9" w:name="t9"/>
+      <w:bookmarkEnd w:id="9"/>
       <w:r>
         <w:rPr>
           <w:rFonts w:ascii="Arial" w:hAnsi="Arial" w:cs="Arial"/>
@@ -15003,7 +15005,6 @@
           <w:rFonts w:ascii="Arial" w:hAnsi="Arial" w:cs="Arial"/>
           <w:color w:val="4F4F4F"/>
         </w:rPr>
-        <w:lastRenderedPageBreak/>
         <w:t>printf</w:t>
       </w:r>
       <w:proofErr w:type="spellEnd"/>
@@ -15106,6 +15107,7 @@
           <w:szCs w:val="21"/>
           <w:shd w:val="clear" w:color="auto" w:fill="F6F8FA"/>
         </w:rPr>
+        <w:lastRenderedPageBreak/>
         <w:t>#include &lt;</w:t>
       </w:r>
       <w:proofErr w:type="spellStart"/>
@@ -16003,7 +16005,6 @@
           <w:sz w:val="21"/>
           <w:szCs w:val="21"/>
         </w:rPr>
-        <w:lastRenderedPageBreak/>
         <w:t>1</w:t>
       </w:r>
     </w:p>
@@ -16132,6 +16133,7 @@
           <w:sz w:val="21"/>
           <w:szCs w:val="21"/>
         </w:rPr>
+        <w:lastRenderedPageBreak/>
         <w:t>5</w:t>
       </w:r>
     </w:p>
@@ -16419,16 +16421,31 @@
         </w:rPr>
         <w:t>，参见</w:t>
       </w:r>
-      <w:hyperlink r:id="rId9" w:anchor="Streams-and-I18N" w:tgtFrame="_blank" w:history="1">
-        <w:r>
-          <w:rPr>
-            <w:rStyle w:val="a3"/>
-            <w:rFonts w:ascii="Arial" w:hAnsi="Arial" w:cs="Arial"/>
-            <w:color w:val="6795B5"/>
-          </w:rPr>
-          <w:t>The GNU C Library Section 12.6 Streams in Internationalized Applications</w:t>
-        </w:r>
-      </w:hyperlink>
+      <w:r>
+        <w:fldChar w:fldCharType="begin"/>
+      </w:r>
+      <w:r>
+        <w:instrText xml:space="preserve"> HYPERLINK "http://www.gnu.org/software/libc/manual/html_node/Streams-and-I18N.html" \l "Streams-and-I18N" \t "_blank" </w:instrText>
+      </w:r>
+      <w:r>
+        <w:fldChar w:fldCharType="separate"/>
+      </w:r>
+      <w:r>
+        <w:rPr>
+          <w:rStyle w:val="a3"/>
+          <w:rFonts w:ascii="Arial" w:hAnsi="Arial" w:cs="Arial"/>
+          <w:color w:val="6795B5"/>
+        </w:rPr>
+        <w:t>The GNU C Library Section 12.6 Streams in Internationalized Applications</w:t>
+      </w:r>
+      <w:r>
+        <w:rPr>
+          <w:rStyle w:val="a3"/>
+          <w:rFonts w:ascii="Arial" w:hAnsi="Arial" w:cs="Arial"/>
+          <w:color w:val="6795B5"/>
+        </w:rPr>
+        <w:fldChar w:fldCharType="end"/>
+      </w:r>
       <w:r>
         <w:rPr>
           <w:rFonts w:ascii="Arial" w:hAnsi="Arial" w:cs="Arial"/>
@@ -16880,7 +16897,6 @@
           <w:szCs w:val="21"/>
           <w:shd w:val="clear" w:color="auto" w:fill="F6F8FA"/>
         </w:rPr>
-        <w:lastRenderedPageBreak/>
         <w:t>//@</w:t>
       </w:r>
       <w:proofErr w:type="spellStart"/>
@@ -17102,6 +17118,7 @@
           <w:szCs w:val="21"/>
           <w:shd w:val="clear" w:color="auto" w:fill="F6F8FA"/>
         </w:rPr>
+        <w:lastRenderedPageBreak/>
         <w:t>//</w:t>
       </w:r>
     </w:p>
@@ -17698,7 +17715,6 @@
           <w:szCs w:val="21"/>
           <w:shd w:val="clear" w:color="auto" w:fill="F6F8FA"/>
         </w:rPr>
-        <w:lastRenderedPageBreak/>
         <w:t>//</w:t>
       </w:r>
       <w:r>
@@ -18457,7 +18473,6 @@
           <w:sz w:val="21"/>
           <w:szCs w:val="21"/>
         </w:rPr>
-        <w:lastRenderedPageBreak/>
         <w:t>2</w:t>
       </w:r>
     </w:p>
@@ -18565,6 +18580,7 @@
           <w:szCs w:val="21"/>
           <w:shd w:val="clear" w:color="auto" w:fill="F6F8FA"/>
         </w:rPr>
+        <w:lastRenderedPageBreak/>
         <w:t>printf</w:t>
       </w:r>
       <w:proofErr w:type="spellEnd"/>
@@ -19482,7 +19498,6 @@
           <w:sz w:val="21"/>
           <w:szCs w:val="21"/>
         </w:rPr>
-        <w:lastRenderedPageBreak/>
         <w:t>1</w:t>
       </w:r>
     </w:p>
@@ -19611,6 +19626,7 @@
           <w:sz w:val="21"/>
           <w:szCs w:val="21"/>
         </w:rPr>
+        <w:lastRenderedPageBreak/>
         <w:t>5</w:t>
       </w:r>
     </w:p>
@@ -19741,8 +19757,8 @@
           <w:szCs w:val="42"/>
         </w:rPr>
       </w:pPr>
-      <w:bookmarkStart w:id="9" w:name="t10"/>
-      <w:bookmarkEnd w:id="9"/>
+      <w:bookmarkStart w:id="10" w:name="t10"/>
+      <w:bookmarkEnd w:id="10"/>
       <w:r>
         <w:rPr>
           <w:rFonts w:ascii="Arial" w:hAnsi="Arial" w:cs="Arial"/>
@@ -19833,8 +19849,8 @@
           <w:szCs w:val="42"/>
         </w:rPr>
       </w:pPr>
-      <w:bookmarkStart w:id="10" w:name="t11"/>
-      <w:bookmarkEnd w:id="10"/>
+      <w:bookmarkStart w:id="11" w:name="t11"/>
+      <w:bookmarkEnd w:id="11"/>
       <w:r>
         <w:rPr>
           <w:rFonts w:ascii="Arial" w:hAnsi="Arial" w:cs="Arial"/>
@@ -19863,7 +19879,7 @@
         </w:rPr>
         <w:t>[1]</w:t>
       </w:r>
-      <w:hyperlink r:id="rId10" w:tgtFrame="_blank" w:history="1">
+      <w:hyperlink r:id="rId9" w:tgtFrame="_blank" w:history="1">
         <w:r>
           <w:rPr>
             <w:rStyle w:val="a3"/>
@@ -19981,7 +19997,7 @@
         <w:br/>
         <w:t>[3]</w:t>
       </w:r>
-      <w:hyperlink r:id="rId11" w:tgtFrame="_blank" w:history="1">
+      <w:hyperlink r:id="rId10" w:tgtFrame="_blank" w:history="1">
         <w:r>
           <w:rPr>
             <w:rStyle w:val="a3"/>
@@ -20006,7 +20022,7 @@
         <w:br/>
         <w:t>[4]</w:t>
       </w:r>
-      <w:hyperlink r:id="rId12" w:tgtFrame="_blank" w:history="1">
+      <w:hyperlink r:id="rId11" w:tgtFrame="_blank" w:history="1">
         <w:r>
           <w:rPr>
             <w:rStyle w:val="a3"/>
@@ -20061,16 +20077,9 @@
           <w:color w:val="4F4F4F"/>
         </w:rPr>
         <w:br/>
-      </w:r>
-      <w:r>
-        <w:rPr>
-          <w:rFonts w:ascii="Arial" w:hAnsi="Arial" w:cs="Arial"/>
-          <w:color w:val="4F4F4F"/>
-        </w:rPr>
-        <w:lastRenderedPageBreak/>
         <w:t>[5]</w:t>
       </w:r>
-      <w:hyperlink r:id="rId13" w:anchor="Streams-and-I18N" w:tgtFrame="_blank" w:history="1">
+      <w:hyperlink r:id="rId12" w:anchor="Streams-and-I18N" w:tgtFrame="_blank" w:history="1">
         <w:r>
           <w:rPr>
             <w:rStyle w:val="a3"/>
@@ -20221,7 +20230,17 @@
           <w:sz w:val="18"/>
           <w:szCs w:val="18"/>
         </w:rPr>
-        <w:t xml:space="preserve"> https://blog.csdn.net/K346K346/article/details/52252626</w:t>
+        <w:t xml:space="preserve"> </w:t>
+      </w:r>
+      <w:r>
+        <w:rPr>
+          <w:rFonts w:ascii="Roboto" w:hAnsi="Roboto"/>
+          <w:color w:val="999999"/>
+          <w:sz w:val="18"/>
+          <w:szCs w:val="18"/>
+        </w:rPr>
+        <w:lastRenderedPageBreak/>
+        <w:t>https://blog.csdn.net/K346K346/article/details/52252626</w:t>
       </w:r>
     </w:p>
     <w:p>
@@ -20252,7 +20271,7 @@
         </w:rPr>
         <w:t> </w:t>
       </w:r>
-      <w:hyperlink r:id="rId14" w:tgtFrame="_blank" w:history="1">
+      <w:hyperlink r:id="rId13" w:tgtFrame="_blank" w:history="1">
         <w:r>
           <w:rPr>
             <w:rStyle w:val="a3"/>
@@ -20293,7 +20312,7 @@
         </w:rPr>
         <w:t> </w:t>
       </w:r>
-      <w:hyperlink r:id="rId15" w:tgtFrame="_blank" w:history="1">
+      <w:hyperlink r:id="rId14" w:tgtFrame="_blank" w:history="1">
         <w:r>
           <w:rPr>
             <w:rStyle w:val="a3"/>
@@ -20316,10 +20335,7 @@
         </w:r>
       </w:hyperlink>
     </w:p>
-    <w:p>
-      <w:bookmarkStart w:id="11" w:name="_GoBack"/>
-      <w:bookmarkEnd w:id="11"/>
-    </w:p>
+    <w:p/>
     <w:sectPr>
       <w:pgSz w:w="16838" w:h="11906" w:orient="landscape"/>
       <w:pgMar w:top="1800" w:right="1440" w:bottom="1800" w:left="1440" w:header="851" w:footer="992" w:gutter="0"/>

</xml_diff>